<commit_message>
run on 1825 samples
</commit_message>
<xml_diff>
--- a/po model sim Quarto.docx
+++ b/po model sim Quarto.docx
@@ -1073,7 +1073,7 @@
         <w:rPr>
           <w:rStyle w:val="DecValTok"/>
         </w:rPr>
-        <w:t xml:space="preserve">200</w:t>
+        <w:t xml:space="preserve">1825</w:t>
       </w:r>
       <w:r>
         <w:rPr>
@@ -11012,7 +11012,7 @@
         <w:rPr>
           <w:rStyle w:val="VerbatimChar"/>
         </w:rPr>
-        <w:t xml:space="preserve"> 1             100 0.5   0.5              0.793          -2.07      -0.392 </w:t>
+        <w:t xml:space="preserve"> 1             100 0.5   0.5              0.793          -1.67   -0.0000102</w:t>
       </w:r>
       <w:r>
         <w:br/>
@@ -11021,7 +11021,7 @@
         <w:rPr>
           <w:rStyle w:val="VerbatimChar"/>
         </w:rPr>
-        <w:t xml:space="preserve"> 2             100 0.5   1                0.760          -1.04      -0.515 </w:t>
+        <w:t xml:space="preserve"> 2             100 0.5   1                0.760          -0.796  -0.224    </w:t>
       </w:r>
       <w:r>
         <w:br/>
@@ -11030,7 +11030,7 @@
         <w:rPr>
           <w:rStyle w:val="VerbatimChar"/>
         </w:rPr>
-        <w:t xml:space="preserve"> 3             100 0.5   2                0.718           1.20      -0.164 </w:t>
+        <w:t xml:space="preserve"> 3             100 0.5   2                0.718           1.21   -0.0874   </w:t>
       </w:r>
       <w:r>
         <w:br/>
@@ -11039,7 +11039,7 @@
         <w:rPr>
           <w:rStyle w:val="VerbatimChar"/>
         </w:rPr>
-        <w:t xml:space="preserve"> 4             100 0.5   5                0.658           3.42      -0.305 </w:t>
+        <w:t xml:space="preserve"> 4             100 0.5   5                0.658           4.02    0.211    </w:t>
       </w:r>
       <w:r>
         <w:br/>
@@ -11048,7 +11048,7 @@
         <w:rPr>
           <w:rStyle w:val="VerbatimChar"/>
         </w:rPr>
-        <w:t xml:space="preserve"> 5             100 1     0.5              0.793          -0.154      0.325 </w:t>
+        <w:t xml:space="preserve"> 5             100 1     0.5              0.793          -0.598  -0.135    </w:t>
       </w:r>
       <w:r>
         <w:br/>
@@ -11057,7 +11057,7 @@
         <w:rPr>
           <w:rStyle w:val="VerbatimChar"/>
         </w:rPr>
-        <w:t xml:space="preserve"> 6             100 1     1                0.760          -0.895     -0.297 </w:t>
+        <w:t xml:space="preserve"> 6             100 1     1                0.760          -0.560   0.0656   </w:t>
       </w:r>
       <w:r>
         <w:br/>
@@ -11066,7 +11066,7 @@
         <w:rPr>
           <w:rStyle w:val="VerbatimChar"/>
         </w:rPr>
-        <w:t xml:space="preserve"> 7             100 1     2                0.718          -0.342     -0.216 </w:t>
+        <w:t xml:space="preserve"> 7             100 1     2                0.718          -0.507  -0.356    </w:t>
       </w:r>
       <w:r>
         <w:br/>
@@ -11075,7 +11075,7 @@
         <w:rPr>
           <w:rStyle w:val="VerbatimChar"/>
         </w:rPr>
-        <w:t xml:space="preserve"> 8             100 1     5                0.658           1.11       0.235 </w:t>
+        <w:t xml:space="preserve"> 8             100 1     5                0.658           0.526  -0.362    </w:t>
       </w:r>
       <w:r>
         <w:br/>
@@ -11084,7 +11084,7 @@
         <w:rPr>
           <w:rStyle w:val="VerbatimChar"/>
         </w:rPr>
-        <w:t xml:space="preserve"> 9             100 2     0.5              0.793           0.231     -0.584 </w:t>
+        <w:t xml:space="preserve"> 9             100 2     0.5              0.793           0.688  -0.206    </w:t>
       </w:r>
       <w:r>
         <w:br/>
@@ -11093,7 +11093,7 @@
         <w:rPr>
           <w:rStyle w:val="VerbatimChar"/>
         </w:rPr>
-        <w:t xml:space="preserve">10             100 2     1                0.760          -0.712     -0.0210</w:t>
+        <w:t xml:space="preserve">10             100 2     1                0.760          -0.612  -0.0213   </w:t>
       </w:r>
       <w:r>
         <w:br/>

</xml_diff>